<commit_message>
day 4 session 1
</commit_message>
<xml_diff>
--- a/sap/CPI/003.docx
+++ b/sap/CPI/003.docx
@@ -856,7 +856,7 @@
     <w:p>
       <w:r>
         <w:pict w14:anchorId="5FD74F40">
-          <v:rect id="_x0000_i1031" style="width:0;height:1.5pt" o:hralign="center" o:hrstd="t" o:hr="t" fillcolor="#a0a0a0" stroked="f"/>
+          <v:rect id="_x0000_i1025" style="width:0;height:1.5pt" o:hralign="center" o:hrstd="t" o:hr="t" fillcolor="#a0a0a0" stroked="f"/>
         </w:pict>
       </w:r>
     </w:p>
@@ -964,28 +964,21 @@
           <w:szCs w:val="40"/>
         </w:rPr>
         <w:lastRenderedPageBreak/>
-        <w:t>don’t</w:t>
-      </w:r>
+        <w:t xml:space="preserve">don’t we need to connect end to our </w:t>
+      </w:r>
+      <w:proofErr w:type="gramStart"/>
       <w:r>
         <w:rPr>
           <w:sz w:val="40"/>
           <w:szCs w:val="40"/>
         </w:rPr>
-        <w:t xml:space="preserve"> we need to connect end to our </w:t>
-      </w:r>
-      <w:proofErr w:type="gramStart"/>
+        <w:t>receiver</w:t>
+      </w:r>
       <w:r>
         <w:rPr>
           <w:sz w:val="40"/>
           <w:szCs w:val="40"/>
         </w:rPr>
-        <w:t>receiver</w:t>
-      </w:r>
-      <w:r>
-        <w:rPr>
-          <w:sz w:val="40"/>
-          <w:szCs w:val="40"/>
-        </w:rPr>
         <w:t xml:space="preserve"> ?</w:t>
       </w:r>
       <w:proofErr w:type="gramEnd"/>
@@ -1035,7 +1028,7 @@
     <w:p>
       <w:r>
         <w:pict w14:anchorId="25BE202A">
-          <v:rect id="_x0000_i1075" style="width:0;height:1.5pt" o:hralign="center" o:hrstd="t" o:hr="t" fillcolor="#a0a0a0" stroked="f"/>
+          <v:rect id="_x0000_i1026" style="width:0;height:1.5pt" o:hralign="center" o:hrstd="t" o:hr="t" fillcolor="#a0a0a0" stroked="f"/>
         </w:pict>
       </w:r>
     </w:p>
@@ -1217,7 +1210,7 @@
     <w:p>
       <w:r>
         <w:pict w14:anchorId="09E4B33B">
-          <v:rect id="_x0000_i1076" style="width:0;height:1.5pt" o:hralign="center" o:hrstd="t" o:hr="t" fillcolor="#a0a0a0" stroked="f"/>
+          <v:rect id="_x0000_i1027" style="width:0;height:1.5pt" o:hralign="center" o:hrstd="t" o:hr="t" fillcolor="#a0a0a0" stroked="f"/>
         </w:pict>
       </w:r>
     </w:p>
@@ -1324,7 +1317,7 @@
     <w:p>
       <w:r>
         <w:pict w14:anchorId="25BC909A">
-          <v:rect id="_x0000_i1077" style="width:0;height:1.5pt" o:hralign="center" o:hrstd="t" o:hr="t" fillcolor="#a0a0a0" stroked="f"/>
+          <v:rect id="_x0000_i1028" style="width:0;height:1.5pt" o:hralign="center" o:hrstd="t" o:hr="t" fillcolor="#a0a0a0" stroked="f"/>
         </w:pict>
       </w:r>
     </w:p>
@@ -1388,7 +1381,7 @@
     <w:p>
       <w:r>
         <w:pict w14:anchorId="4E041B94">
-          <v:rect id="_x0000_i1078" style="width:0;height:1.5pt" o:hralign="center" o:hrstd="t" o:hr="t" fillcolor="#a0a0a0" stroked="f"/>
+          <v:rect id="_x0000_i1029" style="width:0;height:1.5pt" o:hralign="center" o:hrstd="t" o:hr="t" fillcolor="#a0a0a0" stroked="f"/>
         </w:pict>
       </w:r>
     </w:p>
@@ -1508,7 +1501,7 @@
     <w:p>
       <w:r>
         <w:pict w14:anchorId="0EA2E4BB">
-          <v:rect id="_x0000_i1079" style="width:0;height:1.5pt" o:hralign="center" o:hrstd="t" o:hr="t" fillcolor="#a0a0a0" stroked="f"/>
+          <v:rect id="_x0000_i1030" style="width:0;height:1.5pt" o:hralign="center" o:hrstd="t" o:hr="t" fillcolor="#a0a0a0" stroked="f"/>
         </w:pict>
       </w:r>
     </w:p>
@@ -1672,7 +1665,7 @@
     <w:p>
       <w:r>
         <w:pict w14:anchorId="1A2DA191">
-          <v:rect id="_x0000_i1080" style="width:0;height:1.5pt" o:hralign="center" o:hrstd="t" o:hr="t" fillcolor="#a0a0a0" stroked="f"/>
+          <v:rect id="_x0000_i1031" style="width:0;height:1.5pt" o:hralign="center" o:hrstd="t" o:hr="t" fillcolor="#a0a0a0" stroked="f"/>
         </w:pict>
       </w:r>
     </w:p>
@@ -1736,7 +1729,7 @@
     <w:p>
       <w:r>
         <w:pict w14:anchorId="639C0407">
-          <v:rect id="_x0000_i1081" style="width:0;height:1.5pt" o:hralign="center" o:hrstd="t" o:hr="t" fillcolor="#a0a0a0" stroked="f"/>
+          <v:rect id="_x0000_i1032" style="width:0;height:1.5pt" o:hralign="center" o:hrstd="t" o:hr="t" fillcolor="#a0a0a0" stroked="f"/>
         </w:pict>
       </w:r>
     </w:p>
@@ -1965,27 +1958,20 @@
           <w:sz w:val="40"/>
           <w:szCs w:val="40"/>
         </w:rPr>
-        <w:t xml:space="preserve"> use ftp or http now</w:t>
+        <w:t xml:space="preserve"> use ftp or http now?</w:t>
       </w:r>
       <w:r>
         <w:rPr>
           <w:sz w:val="40"/>
           <w:szCs w:val="40"/>
         </w:rPr>
-        <w:t>?</w:t>
+        <w:t xml:space="preserve"> To sending side</w:t>
       </w:r>
       <w:r>
         <w:rPr>
           <w:sz w:val="40"/>
           <w:szCs w:val="40"/>
         </w:rPr>
-        <w:t xml:space="preserve"> To sending side</w:t>
-      </w:r>
-      <w:r>
-        <w:rPr>
-          <w:sz w:val="40"/>
-          <w:szCs w:val="40"/>
-        </w:rPr>
         <w:t xml:space="preserve"> </w:t>
       </w:r>
       <w:r>
@@ -2018,7 +2004,7 @@
     <w:p>
       <w:r>
         <w:pict w14:anchorId="7D0E5BBF">
-          <v:rect id="_x0000_i1095" style="width:0;height:1.5pt" o:hralign="center" o:hrstd="t" o:hr="t" fillcolor="#a0a0a0" stroked="f"/>
+          <v:rect id="_x0000_i1033" style="width:0;height:1.5pt" o:hralign="center" o:hrstd="t" o:hr="t" fillcolor="#a0a0a0" stroked="f"/>
         </w:pict>
       </w:r>
     </w:p>
@@ -2461,7 +2447,7 @@
     <w:p>
       <w:r>
         <w:pict w14:anchorId="0A527139">
-          <v:rect id="_x0000_i1103" style="width:0;height:1.5pt" o:hralign="center" o:hrstd="t" o:hr="t" fillcolor="#a0a0a0" stroked="f"/>
+          <v:rect id="_x0000_i1034" style="width:0;height:1.5pt" o:hralign="center" o:hrstd="t" o:hr="t" fillcolor="#a0a0a0" stroked="f"/>
         </w:pict>
       </w:r>
     </w:p>
@@ -3249,6 +3235,623 @@
       </w:r>
     </w:p>
     <w:p/>
+    <w:p/>
+    <w:p/>
+    <w:p>
+      <w:pPr>
+        <w:rPr>
+          <w:b/>
+          <w:bCs/>
+        </w:rPr>
+      </w:pPr>
+      <w:r>
+        <w:rPr>
+          <w:b/>
+          <w:bCs/>
+        </w:rPr>
+        <w:t>How to TEST properly (THIS is the missing step)</w:t>
+      </w:r>
+    </w:p>
+    <w:p>
+      <w:pPr>
+        <w:rPr>
+          <w:b/>
+          <w:bCs/>
+        </w:rPr>
+      </w:pPr>
+      <w:r>
+        <w:rPr>
+          <w:rFonts w:ascii="Segoe UI Emoji" w:hAnsi="Segoe UI Emoji" w:cs="Segoe UI Emoji"/>
+          <w:b/>
+          <w:bCs/>
+        </w:rPr>
+        <w:t>❌</w:t>
+      </w:r>
+      <w:r>
+        <w:rPr>
+          <w:b/>
+          <w:bCs/>
+        </w:rPr>
+        <w:t xml:space="preserve"> Wrong way (you did this)</w:t>
+      </w:r>
+    </w:p>
+    <w:p>
+      <w:pPr>
+        <w:numPr>
+          <w:ilvl w:val="0"/>
+          <w:numId w:val="13"/>
+        </w:numPr>
+      </w:pPr>
+      <w:r>
+        <w:t xml:space="preserve">Browser → URL → 403 </w:t>
+      </w:r>
+      <w:r>
+        <w:rPr>
+          <w:rFonts w:ascii="Segoe UI Emoji" w:hAnsi="Segoe UI Emoji" w:cs="Segoe UI Emoji"/>
+        </w:rPr>
+        <w:t>❌</w:t>
+      </w:r>
+    </w:p>
+    <w:p>
+      <w:pPr>
+        <w:rPr>
+          <w:b/>
+          <w:bCs/>
+        </w:rPr>
+      </w:pPr>
+      <w:r>
+        <w:rPr>
+          <w:rFonts w:ascii="Segoe UI Emoji" w:hAnsi="Segoe UI Emoji" w:cs="Segoe UI Emoji"/>
+          <w:b/>
+          <w:bCs/>
+        </w:rPr>
+        <w:t>✅</w:t>
+      </w:r>
+      <w:r>
+        <w:rPr>
+          <w:b/>
+          <w:bCs/>
+        </w:rPr>
+        <w:t xml:space="preserve"> Correct way (industry practice)</w:t>
+      </w:r>
+    </w:p>
+    <w:p>
+      <w:r>
+        <w:t xml:space="preserve">You MUST use </w:t>
+      </w:r>
+      <w:r>
+        <w:rPr>
+          <w:b/>
+          <w:bCs/>
+        </w:rPr>
+        <w:t>Postman / REST Client</w:t>
+      </w:r>
+    </w:p>
+    <w:p>
+      <w:pPr>
+        <w:rPr>
+          <w:b/>
+          <w:bCs/>
+        </w:rPr>
+      </w:pPr>
+      <w:r>
+        <w:rPr>
+          <w:b/>
+          <w:bCs/>
+        </w:rPr>
+        <w:t>Postman settings:</w:t>
+      </w:r>
+    </w:p>
+    <w:p>
+      <w:pPr>
+        <w:numPr>
+          <w:ilvl w:val="0"/>
+          <w:numId w:val="14"/>
+        </w:numPr>
+      </w:pPr>
+      <w:r>
+        <w:t>Method: GET</w:t>
+      </w:r>
+    </w:p>
+    <w:p>
+      <w:pPr>
+        <w:numPr>
+          <w:ilvl w:val="0"/>
+          <w:numId w:val="14"/>
+        </w:numPr>
+      </w:pPr>
+      <w:r>
+        <w:t>URL:</w:t>
+      </w:r>
+    </w:p>
+    <w:p>
+      <w:r>
+        <w:t>https://&lt;tenant-runtime&gt;/http/hello</w:t>
+      </w:r>
+    </w:p>
+    <w:p>
+      <w:pPr>
+        <w:rPr>
+          <w:b/>
+          <w:bCs/>
+        </w:rPr>
+      </w:pPr>
+      <w:r>
+        <w:rPr>
+          <w:b/>
+          <w:bCs/>
+        </w:rPr>
+        <w:t>Authorization tab:</w:t>
+      </w:r>
+    </w:p>
+    <w:p>
+      <w:pPr>
+        <w:numPr>
+          <w:ilvl w:val="0"/>
+          <w:numId w:val="15"/>
+        </w:numPr>
+      </w:pPr>
+      <w:r>
+        <w:t xml:space="preserve">Type: </w:t>
+      </w:r>
+      <w:r>
+        <w:rPr>
+          <w:b/>
+          <w:bCs/>
+        </w:rPr>
+        <w:t>Basic Auth</w:t>
+      </w:r>
+    </w:p>
+    <w:p>
+      <w:pPr>
+        <w:numPr>
+          <w:ilvl w:val="0"/>
+          <w:numId w:val="15"/>
+        </w:numPr>
+      </w:pPr>
+      <w:r>
+        <w:t xml:space="preserve">Username: </w:t>
+      </w:r>
+      <w:r>
+        <w:rPr>
+          <w:b/>
+          <w:bCs/>
+        </w:rPr>
+        <w:t>Your BTP email</w:t>
+      </w:r>
+    </w:p>
+    <w:p>
+      <w:pPr>
+        <w:numPr>
+          <w:ilvl w:val="0"/>
+          <w:numId w:val="15"/>
+        </w:numPr>
+      </w:pPr>
+      <w:r>
+        <w:t xml:space="preserve">Password: </w:t>
+      </w:r>
+      <w:r>
+        <w:rPr>
+          <w:b/>
+          <w:bCs/>
+        </w:rPr>
+        <w:t>Your BTP password</w:t>
+      </w:r>
+    </w:p>
+    <w:p>
+      <w:r>
+        <w:rPr>
+          <w:rFonts w:ascii="Segoe UI Emoji" w:hAnsi="Segoe UI Emoji" w:cs="Segoe UI Emoji"/>
+        </w:rPr>
+        <w:t>👉</w:t>
+      </w:r>
+      <w:r>
+        <w:t xml:space="preserve"> Click </w:t>
+      </w:r>
+      <w:r>
+        <w:rPr>
+          <w:b/>
+          <w:bCs/>
+        </w:rPr>
+        <w:t>Send</w:t>
+      </w:r>
+    </w:p>
+    <w:p>
+      <w:r>
+        <w:rPr>
+          <w:rFonts w:ascii="Segoe UI Symbol" w:hAnsi="Segoe UI Symbol" w:cs="Segoe UI Symbol"/>
+        </w:rPr>
+        <w:t>✔</w:t>
+      </w:r>
+      <w:r>
+        <w:t xml:space="preserve"> You will get response:</w:t>
+      </w:r>
+    </w:p>
+    <w:p>
+      <w:r>
+        <w:t xml:space="preserve">Jai </w:t>
+      </w:r>
+      <w:proofErr w:type="spellStart"/>
+      <w:r>
+        <w:t>Jai</w:t>
+      </w:r>
+      <w:proofErr w:type="spellEnd"/>
+      <w:r>
+        <w:t xml:space="preserve"> Shree Ram</w:t>
+      </w:r>
+    </w:p>
+    <w:p>
+      <w:r>
+        <w:t>Welcome to SAP CPI</w:t>
+      </w:r>
+    </w:p>
+    <w:p>
+      <w:r>
+        <w:rPr>
+          <w:noProof/>
+        </w:rPr>
+        <w:lastRenderedPageBreak/>
+        <w:drawing>
+          <wp:inline distT="0" distB="0" distL="0" distR="0" wp14:anchorId="4BDBD87A" wp14:editId="4840D79B">
+            <wp:extent cx="5731510" cy="3223895"/>
+            <wp:effectExtent l="0" t="0" r="2540" b="0"/>
+            <wp:docPr id="1803191508" name="Picture 1"/>
+            <wp:cNvGraphicFramePr>
+              <a:graphicFrameLocks xmlns:a="http://schemas.openxmlformats.org/drawingml/2006/main" noChangeAspect="1"/>
+            </wp:cNvGraphicFramePr>
+            <a:graphic xmlns:a="http://schemas.openxmlformats.org/drawingml/2006/main">
+              <a:graphicData uri="http://schemas.openxmlformats.org/drawingml/2006/picture">
+                <pic:pic xmlns:pic="http://schemas.openxmlformats.org/drawingml/2006/picture">
+                  <pic:nvPicPr>
+                    <pic:cNvPr id="1803191508" name=""/>
+                    <pic:cNvPicPr/>
+                  </pic:nvPicPr>
+                  <pic:blipFill>
+                    <a:blip r:embed="rId16"/>
+                    <a:stretch>
+                      <a:fillRect/>
+                    </a:stretch>
+                  </pic:blipFill>
+                  <pic:spPr>
+                    <a:xfrm>
+                      <a:off x="0" y="0"/>
+                      <a:ext cx="5731510" cy="3223895"/>
+                    </a:xfrm>
+                    <a:prstGeom prst="rect">
+                      <a:avLst/>
+                    </a:prstGeom>
+                  </pic:spPr>
+                </pic:pic>
+              </a:graphicData>
+            </a:graphic>
+          </wp:inline>
+        </w:drawing>
+      </w:r>
+    </w:p>
+    <w:p>
+      <w:pPr>
+        <w:rPr>
+          <w:b/>
+          <w:bCs/>
+        </w:rPr>
+      </w:pPr>
+      <w:r>
+        <w:rPr>
+          <w:b/>
+          <w:bCs/>
+        </w:rPr>
+        <w:t>OPTION 2 (ADVANCED / REAL PROJECT WAY)</w:t>
+      </w:r>
+    </w:p>
+    <w:p>
+      <w:r>
+        <w:t xml:space="preserve">If you want </w:t>
+      </w:r>
+      <w:r>
+        <w:rPr>
+          <w:b/>
+          <w:bCs/>
+        </w:rPr>
+        <w:t>User Role</w:t>
+      </w:r>
+      <w:r>
+        <w:t xml:space="preserve"> (what you tried):</w:t>
+      </w:r>
+    </w:p>
+    <w:p>
+      <w:pPr>
+        <w:rPr>
+          <w:b/>
+          <w:bCs/>
+        </w:rPr>
+      </w:pPr>
+      <w:r>
+        <w:rPr>
+          <w:b/>
+          <w:bCs/>
+        </w:rPr>
+        <w:t>You MUST do ALL of this:</w:t>
+      </w:r>
+    </w:p>
+    <w:p>
+      <w:pPr>
+        <w:rPr>
+          <w:b/>
+          <w:bCs/>
+        </w:rPr>
+      </w:pPr>
+      <w:r>
+        <w:rPr>
+          <w:b/>
+          <w:bCs/>
+        </w:rPr>
+        <w:t>1️</w:t>
+      </w:r>
+      <w:r>
+        <w:rPr>
+          <w:rFonts w:ascii="Segoe UI Symbol" w:hAnsi="Segoe UI Symbol" w:cs="Segoe UI Symbol"/>
+          <w:b/>
+          <w:bCs/>
+        </w:rPr>
+        <w:t>⃣</w:t>
+      </w:r>
+      <w:r>
+        <w:rPr>
+          <w:b/>
+          <w:bCs/>
+        </w:rPr>
+        <w:t xml:space="preserve"> Go to IAS</w:t>
+      </w:r>
+      <w:r>
+        <w:rPr>
+          <w:b/>
+          <w:bCs/>
+        </w:rPr>
+        <w:t>7</w:t>
+      </w:r>
+    </w:p>
+    <w:p>
+      <w:r>
+        <w:t>BTP Cockpit → Security → Trust Configuration → IAS</w:t>
+      </w:r>
+    </w:p>
+    <w:p>
+      <w:pPr>
+        <w:rPr>
+          <w:b/>
+          <w:bCs/>
+        </w:rPr>
+      </w:pPr>
+      <w:r>
+        <w:rPr>
+          <w:b/>
+          <w:bCs/>
+        </w:rPr>
+        <w:t>2️</w:t>
+      </w:r>
+      <w:r>
+        <w:rPr>
+          <w:rFonts w:ascii="Segoe UI Symbol" w:hAnsi="Segoe UI Symbol" w:cs="Segoe UI Symbol"/>
+          <w:b/>
+          <w:bCs/>
+        </w:rPr>
+        <w:t>⃣</w:t>
+      </w:r>
+      <w:r>
+        <w:rPr>
+          <w:b/>
+          <w:bCs/>
+        </w:rPr>
+        <w:t xml:space="preserve"> Create / use IAS user</w:t>
+      </w:r>
+    </w:p>
+    <w:p>
+      <w:pPr>
+        <w:numPr>
+          <w:ilvl w:val="0"/>
+          <w:numId w:val="16"/>
+        </w:numPr>
+      </w:pPr>
+      <w:r>
+        <w:t>Email ≠ automatically allowed</w:t>
+      </w:r>
+    </w:p>
+    <w:p>
+      <w:pPr>
+        <w:numPr>
+          <w:ilvl w:val="0"/>
+          <w:numId w:val="16"/>
+        </w:numPr>
+      </w:pPr>
+      <w:r>
+        <w:t>User must exist in IAS</w:t>
+      </w:r>
+    </w:p>
+    <w:p>
+      <w:pPr>
+        <w:rPr>
+          <w:b/>
+          <w:bCs/>
+        </w:rPr>
+      </w:pPr>
+      <w:r>
+        <w:rPr>
+          <w:b/>
+          <w:bCs/>
+        </w:rPr>
+        <w:t>3️</w:t>
+      </w:r>
+      <w:r>
+        <w:rPr>
+          <w:rFonts w:ascii="Segoe UI Symbol" w:hAnsi="Segoe UI Symbol" w:cs="Segoe UI Symbol"/>
+          <w:b/>
+          <w:bCs/>
+        </w:rPr>
+        <w:t>⃣</w:t>
+      </w:r>
+      <w:r>
+        <w:rPr>
+          <w:b/>
+          <w:bCs/>
+        </w:rPr>
+        <w:t xml:space="preserve"> Assign runtime role</w:t>
+      </w:r>
+    </w:p>
+    <w:p>
+      <w:r>
+        <w:t>The role name is:</w:t>
+      </w:r>
+    </w:p>
+    <w:p>
+      <w:proofErr w:type="spellStart"/>
+      <w:r>
+        <w:t>ESBMessaging.send</w:t>
+      </w:r>
+      <w:proofErr w:type="spellEnd"/>
+    </w:p>
+    <w:p>
+      <w:r>
+        <w:rPr>
+          <w:rFonts w:ascii="Segoe UI Emoji" w:hAnsi="Segoe UI Emoji" w:cs="Segoe UI Emoji"/>
+        </w:rPr>
+        <w:t>📌</w:t>
+      </w:r>
+      <w:r>
+        <w:t xml:space="preserve"> Important:</w:t>
+      </w:r>
+    </w:p>
+    <w:p>
+      <w:pPr>
+        <w:numPr>
+          <w:ilvl w:val="0"/>
+          <w:numId w:val="17"/>
+        </w:numPr>
+      </w:pPr>
+      <w:r>
+        <w:t xml:space="preserve">This role </w:t>
+      </w:r>
+      <w:r>
+        <w:rPr>
+          <w:b/>
+          <w:bCs/>
+        </w:rPr>
+        <w:t>does NOT appear</w:t>
+      </w:r>
+      <w:r>
+        <w:t xml:space="preserve"> in normal BTP role collections list</w:t>
+      </w:r>
+    </w:p>
+    <w:p>
+      <w:pPr>
+        <w:numPr>
+          <w:ilvl w:val="0"/>
+          <w:numId w:val="17"/>
+        </w:numPr>
+      </w:pPr>
+      <w:r>
+        <w:t xml:space="preserve">It exists in </w:t>
+      </w:r>
+      <w:r>
+        <w:rPr>
+          <w:b/>
+          <w:bCs/>
+        </w:rPr>
+        <w:t>IAS Application → Role Collections</w:t>
+      </w:r>
+    </w:p>
+    <w:p/>
+    <w:p>
+      <w:pPr>
+        <w:rPr>
+          <w:b/>
+          <w:bCs/>
+        </w:rPr>
+      </w:pPr>
+      <w:r>
+        <w:rPr>
+          <w:rFonts w:ascii="Segoe UI Emoji" w:hAnsi="Segoe UI Emoji" w:cs="Segoe UI Emoji"/>
+          <w:b/>
+          <w:bCs/>
+        </w:rPr>
+        <w:t>🧠</w:t>
+      </w:r>
+      <w:r>
+        <w:rPr>
+          <w:b/>
+          <w:bCs/>
+        </w:rPr>
+        <w:t xml:space="preserve"> Interview-ready explanation (VERY IMPORTANT)</w:t>
+      </w:r>
+    </w:p>
+    <w:p>
+      <w:r>
+        <w:t>Even though PI roles are assigned in BTP Cockpit,</w:t>
+      </w:r>
+      <w:r>
+        <w:br/>
+        <w:t>HTTPS sender authentication is enforced by IAS.</w:t>
+      </w:r>
+      <w:r>
+        <w:br/>
+        <w:t xml:space="preserve">Without runtime authorization like </w:t>
+      </w:r>
+      <w:proofErr w:type="spellStart"/>
+      <w:r>
+        <w:t>ESBMessaging.send</w:t>
+      </w:r>
+      <w:proofErr w:type="spellEnd"/>
+      <w:r>
+        <w:t>,</w:t>
+      </w:r>
+      <w:r>
+        <w:br/>
+        <w:t>CPI returns HTTP 403.</w:t>
+      </w:r>
+    </w:p>
+    <w:p>
+      <w:r>
+        <w:rPr>
+          <w:noProof/>
+        </w:rPr>
+        <w:lastRenderedPageBreak/>
+        <w:drawing>
+          <wp:inline distT="0" distB="0" distL="0" distR="0" wp14:anchorId="5E97BF9F" wp14:editId="0343AB9B">
+            <wp:extent cx="5731510" cy="3223895"/>
+            <wp:effectExtent l="0" t="0" r="2540" b="0"/>
+            <wp:docPr id="1965823101" name="Picture 1"/>
+            <wp:cNvGraphicFramePr>
+              <a:graphicFrameLocks xmlns:a="http://schemas.openxmlformats.org/drawingml/2006/main" noChangeAspect="1"/>
+            </wp:cNvGraphicFramePr>
+            <a:graphic xmlns:a="http://schemas.openxmlformats.org/drawingml/2006/main">
+              <a:graphicData uri="http://schemas.openxmlformats.org/drawingml/2006/picture">
+                <pic:pic xmlns:pic="http://schemas.openxmlformats.org/drawingml/2006/picture">
+                  <pic:nvPicPr>
+                    <pic:cNvPr id="1965823101" name=""/>
+                    <pic:cNvPicPr/>
+                  </pic:nvPicPr>
+                  <pic:blipFill>
+                    <a:blip r:embed="rId17"/>
+                    <a:stretch>
+                      <a:fillRect/>
+                    </a:stretch>
+                  </pic:blipFill>
+                  <pic:spPr>
+                    <a:xfrm>
+                      <a:off x="0" y="0"/>
+                      <a:ext cx="5731510" cy="3223895"/>
+                    </a:xfrm>
+                    <a:prstGeom prst="rect">
+                      <a:avLst/>
+                    </a:prstGeom>
+                  </pic:spPr>
+                </pic:pic>
+              </a:graphicData>
+            </a:graphic>
+          </wp:inline>
+        </w:drawing>
+      </w:r>
+    </w:p>
+    <w:p/>
     <w:sectPr>
       <w:pgSz w:w="11906" w:h="16838"/>
       <w:pgMar w:top="1440" w:right="1440" w:bottom="1440" w:left="1440" w:header="709" w:footer="709" w:gutter="0"/>
@@ -3574,6 +4177,155 @@
     </w:lvl>
   </w:abstractNum>
   <w:abstractNum w:abstractNumId="2" w15:restartNumberingAfterBreak="0">
+    <w:nsid w:val="17956C75"/>
+    <w:multiLevelType w:val="multilevel"/>
+    <w:tmpl w:val="0A8E2DA2"/>
+    <w:lvl w:ilvl="0">
+      <w:start w:val="1"/>
+      <w:numFmt w:val="bullet"/>
+      <w:lvlText w:val=""/>
+      <w:lvlJc w:val="left"/>
+      <w:pPr>
+        <w:tabs>
+          <w:tab w:val="num" w:pos="720"/>
+        </w:tabs>
+        <w:ind w:left="720" w:hanging="360"/>
+      </w:pPr>
+      <w:rPr>
+        <w:rFonts w:ascii="Symbol" w:hAnsi="Symbol" w:hint="default"/>
+        <w:sz w:val="20"/>
+      </w:rPr>
+    </w:lvl>
+    <w:lvl w:ilvl="1" w:tentative="1">
+      <w:start w:val="1"/>
+      <w:numFmt w:val="bullet"/>
+      <w:lvlText w:val="o"/>
+      <w:lvlJc w:val="left"/>
+      <w:pPr>
+        <w:tabs>
+          <w:tab w:val="num" w:pos="1440"/>
+        </w:tabs>
+        <w:ind w:left="1440" w:hanging="360"/>
+      </w:pPr>
+      <w:rPr>
+        <w:rFonts w:ascii="Courier New" w:hAnsi="Courier New" w:hint="default"/>
+        <w:sz w:val="20"/>
+      </w:rPr>
+    </w:lvl>
+    <w:lvl w:ilvl="2" w:tentative="1">
+      <w:start w:val="1"/>
+      <w:numFmt w:val="bullet"/>
+      <w:lvlText w:val=""/>
+      <w:lvlJc w:val="left"/>
+      <w:pPr>
+        <w:tabs>
+          <w:tab w:val="num" w:pos="2160"/>
+        </w:tabs>
+        <w:ind w:left="2160" w:hanging="360"/>
+      </w:pPr>
+      <w:rPr>
+        <w:rFonts w:ascii="Wingdings" w:hAnsi="Wingdings" w:hint="default"/>
+        <w:sz w:val="20"/>
+      </w:rPr>
+    </w:lvl>
+    <w:lvl w:ilvl="3" w:tentative="1">
+      <w:start w:val="1"/>
+      <w:numFmt w:val="bullet"/>
+      <w:lvlText w:val=""/>
+      <w:lvlJc w:val="left"/>
+      <w:pPr>
+        <w:tabs>
+          <w:tab w:val="num" w:pos="2880"/>
+        </w:tabs>
+        <w:ind w:left="2880" w:hanging="360"/>
+      </w:pPr>
+      <w:rPr>
+        <w:rFonts w:ascii="Wingdings" w:hAnsi="Wingdings" w:hint="default"/>
+        <w:sz w:val="20"/>
+      </w:rPr>
+    </w:lvl>
+    <w:lvl w:ilvl="4" w:tentative="1">
+      <w:start w:val="1"/>
+      <w:numFmt w:val="bullet"/>
+      <w:lvlText w:val=""/>
+      <w:lvlJc w:val="left"/>
+      <w:pPr>
+        <w:tabs>
+          <w:tab w:val="num" w:pos="3600"/>
+        </w:tabs>
+        <w:ind w:left="3600" w:hanging="360"/>
+      </w:pPr>
+      <w:rPr>
+        <w:rFonts w:ascii="Wingdings" w:hAnsi="Wingdings" w:hint="default"/>
+        <w:sz w:val="20"/>
+      </w:rPr>
+    </w:lvl>
+    <w:lvl w:ilvl="5" w:tentative="1">
+      <w:start w:val="1"/>
+      <w:numFmt w:val="bullet"/>
+      <w:lvlText w:val=""/>
+      <w:lvlJc w:val="left"/>
+      <w:pPr>
+        <w:tabs>
+          <w:tab w:val="num" w:pos="4320"/>
+        </w:tabs>
+        <w:ind w:left="4320" w:hanging="360"/>
+      </w:pPr>
+      <w:rPr>
+        <w:rFonts w:ascii="Wingdings" w:hAnsi="Wingdings" w:hint="default"/>
+        <w:sz w:val="20"/>
+      </w:rPr>
+    </w:lvl>
+    <w:lvl w:ilvl="6" w:tentative="1">
+      <w:start w:val="1"/>
+      <w:numFmt w:val="bullet"/>
+      <w:lvlText w:val=""/>
+      <w:lvlJc w:val="left"/>
+      <w:pPr>
+        <w:tabs>
+          <w:tab w:val="num" w:pos="5040"/>
+        </w:tabs>
+        <w:ind w:left="5040" w:hanging="360"/>
+      </w:pPr>
+      <w:rPr>
+        <w:rFonts w:ascii="Wingdings" w:hAnsi="Wingdings" w:hint="default"/>
+        <w:sz w:val="20"/>
+      </w:rPr>
+    </w:lvl>
+    <w:lvl w:ilvl="7" w:tentative="1">
+      <w:start w:val="1"/>
+      <w:numFmt w:val="bullet"/>
+      <w:lvlText w:val=""/>
+      <w:lvlJc w:val="left"/>
+      <w:pPr>
+        <w:tabs>
+          <w:tab w:val="num" w:pos="5760"/>
+        </w:tabs>
+        <w:ind w:left="5760" w:hanging="360"/>
+      </w:pPr>
+      <w:rPr>
+        <w:rFonts w:ascii="Wingdings" w:hAnsi="Wingdings" w:hint="default"/>
+        <w:sz w:val="20"/>
+      </w:rPr>
+    </w:lvl>
+    <w:lvl w:ilvl="8" w:tentative="1">
+      <w:start w:val="1"/>
+      <w:numFmt w:val="bullet"/>
+      <w:lvlText w:val=""/>
+      <w:lvlJc w:val="left"/>
+      <w:pPr>
+        <w:tabs>
+          <w:tab w:val="num" w:pos="6480"/>
+        </w:tabs>
+        <w:ind w:left="6480" w:hanging="360"/>
+      </w:pPr>
+      <w:rPr>
+        <w:rFonts w:ascii="Wingdings" w:hAnsi="Wingdings" w:hint="default"/>
+        <w:sz w:val="20"/>
+      </w:rPr>
+    </w:lvl>
+  </w:abstractNum>
+  <w:abstractNum w:abstractNumId="3" w15:restartNumberingAfterBreak="0">
     <w:nsid w:val="1D265F99"/>
     <w:multiLevelType w:val="multilevel"/>
     <w:tmpl w:val="850A3788"/>
@@ -3722,7 +4474,7 @@
       </w:rPr>
     </w:lvl>
   </w:abstractNum>
-  <w:abstractNum w:abstractNumId="3" w15:restartNumberingAfterBreak="0">
+  <w:abstractNum w:abstractNumId="4" w15:restartNumberingAfterBreak="0">
     <w:nsid w:val="21637F89"/>
     <w:multiLevelType w:val="multilevel"/>
     <w:tmpl w:val="048CCF74"/>
@@ -3871,7 +4623,7 @@
       </w:rPr>
     </w:lvl>
   </w:abstractNum>
-  <w:abstractNum w:abstractNumId="4" w15:restartNumberingAfterBreak="0">
+  <w:abstractNum w:abstractNumId="5" w15:restartNumberingAfterBreak="0">
     <w:nsid w:val="23E071FC"/>
     <w:multiLevelType w:val="multilevel"/>
     <w:tmpl w:val="59D46E02"/>
@@ -4020,7 +4772,156 @@
       </w:rPr>
     </w:lvl>
   </w:abstractNum>
-  <w:abstractNum w:abstractNumId="5" w15:restartNumberingAfterBreak="0">
+  <w:abstractNum w:abstractNumId="6" w15:restartNumberingAfterBreak="0">
+    <w:nsid w:val="2628005E"/>
+    <w:multiLevelType w:val="multilevel"/>
+    <w:tmpl w:val="8654ECDC"/>
+    <w:lvl w:ilvl="0">
+      <w:start w:val="1"/>
+      <w:numFmt w:val="bullet"/>
+      <w:lvlText w:val=""/>
+      <w:lvlJc w:val="left"/>
+      <w:pPr>
+        <w:tabs>
+          <w:tab w:val="num" w:pos="720"/>
+        </w:tabs>
+        <w:ind w:left="720" w:hanging="360"/>
+      </w:pPr>
+      <w:rPr>
+        <w:rFonts w:ascii="Symbol" w:hAnsi="Symbol" w:hint="default"/>
+        <w:sz w:val="20"/>
+      </w:rPr>
+    </w:lvl>
+    <w:lvl w:ilvl="1" w:tentative="1">
+      <w:start w:val="1"/>
+      <w:numFmt w:val="bullet"/>
+      <w:lvlText w:val="o"/>
+      <w:lvlJc w:val="left"/>
+      <w:pPr>
+        <w:tabs>
+          <w:tab w:val="num" w:pos="1440"/>
+        </w:tabs>
+        <w:ind w:left="1440" w:hanging="360"/>
+      </w:pPr>
+      <w:rPr>
+        <w:rFonts w:ascii="Courier New" w:hAnsi="Courier New" w:hint="default"/>
+        <w:sz w:val="20"/>
+      </w:rPr>
+    </w:lvl>
+    <w:lvl w:ilvl="2" w:tentative="1">
+      <w:start w:val="1"/>
+      <w:numFmt w:val="bullet"/>
+      <w:lvlText w:val=""/>
+      <w:lvlJc w:val="left"/>
+      <w:pPr>
+        <w:tabs>
+          <w:tab w:val="num" w:pos="2160"/>
+        </w:tabs>
+        <w:ind w:left="2160" w:hanging="360"/>
+      </w:pPr>
+      <w:rPr>
+        <w:rFonts w:ascii="Wingdings" w:hAnsi="Wingdings" w:hint="default"/>
+        <w:sz w:val="20"/>
+      </w:rPr>
+    </w:lvl>
+    <w:lvl w:ilvl="3" w:tentative="1">
+      <w:start w:val="1"/>
+      <w:numFmt w:val="bullet"/>
+      <w:lvlText w:val=""/>
+      <w:lvlJc w:val="left"/>
+      <w:pPr>
+        <w:tabs>
+          <w:tab w:val="num" w:pos="2880"/>
+        </w:tabs>
+        <w:ind w:left="2880" w:hanging="360"/>
+      </w:pPr>
+      <w:rPr>
+        <w:rFonts w:ascii="Wingdings" w:hAnsi="Wingdings" w:hint="default"/>
+        <w:sz w:val="20"/>
+      </w:rPr>
+    </w:lvl>
+    <w:lvl w:ilvl="4" w:tentative="1">
+      <w:start w:val="1"/>
+      <w:numFmt w:val="bullet"/>
+      <w:lvlText w:val=""/>
+      <w:lvlJc w:val="left"/>
+      <w:pPr>
+        <w:tabs>
+          <w:tab w:val="num" w:pos="3600"/>
+        </w:tabs>
+        <w:ind w:left="3600" w:hanging="360"/>
+      </w:pPr>
+      <w:rPr>
+        <w:rFonts w:ascii="Wingdings" w:hAnsi="Wingdings" w:hint="default"/>
+        <w:sz w:val="20"/>
+      </w:rPr>
+    </w:lvl>
+    <w:lvl w:ilvl="5" w:tentative="1">
+      <w:start w:val="1"/>
+      <w:numFmt w:val="bullet"/>
+      <w:lvlText w:val=""/>
+      <w:lvlJc w:val="left"/>
+      <w:pPr>
+        <w:tabs>
+          <w:tab w:val="num" w:pos="4320"/>
+        </w:tabs>
+        <w:ind w:left="4320" w:hanging="360"/>
+      </w:pPr>
+      <w:rPr>
+        <w:rFonts w:ascii="Wingdings" w:hAnsi="Wingdings" w:hint="default"/>
+        <w:sz w:val="20"/>
+      </w:rPr>
+    </w:lvl>
+    <w:lvl w:ilvl="6" w:tentative="1">
+      <w:start w:val="1"/>
+      <w:numFmt w:val="bullet"/>
+      <w:lvlText w:val=""/>
+      <w:lvlJc w:val="left"/>
+      <w:pPr>
+        <w:tabs>
+          <w:tab w:val="num" w:pos="5040"/>
+        </w:tabs>
+        <w:ind w:left="5040" w:hanging="360"/>
+      </w:pPr>
+      <w:rPr>
+        <w:rFonts w:ascii="Wingdings" w:hAnsi="Wingdings" w:hint="default"/>
+        <w:sz w:val="20"/>
+      </w:rPr>
+    </w:lvl>
+    <w:lvl w:ilvl="7" w:tentative="1">
+      <w:start w:val="1"/>
+      <w:numFmt w:val="bullet"/>
+      <w:lvlText w:val=""/>
+      <w:lvlJc w:val="left"/>
+      <w:pPr>
+        <w:tabs>
+          <w:tab w:val="num" w:pos="5760"/>
+        </w:tabs>
+        <w:ind w:left="5760" w:hanging="360"/>
+      </w:pPr>
+      <w:rPr>
+        <w:rFonts w:ascii="Wingdings" w:hAnsi="Wingdings" w:hint="default"/>
+        <w:sz w:val="20"/>
+      </w:rPr>
+    </w:lvl>
+    <w:lvl w:ilvl="8" w:tentative="1">
+      <w:start w:val="1"/>
+      <w:numFmt w:val="bullet"/>
+      <w:lvlText w:val=""/>
+      <w:lvlJc w:val="left"/>
+      <w:pPr>
+        <w:tabs>
+          <w:tab w:val="num" w:pos="6480"/>
+        </w:tabs>
+        <w:ind w:left="6480" w:hanging="360"/>
+      </w:pPr>
+      <w:rPr>
+        <w:rFonts w:ascii="Wingdings" w:hAnsi="Wingdings" w:hint="default"/>
+        <w:sz w:val="20"/>
+      </w:rPr>
+    </w:lvl>
+  </w:abstractNum>
+  <w:abstractNum w:abstractNumId="7" w15:restartNumberingAfterBreak="0">
     <w:nsid w:val="280F0491"/>
     <w:multiLevelType w:val="multilevel"/>
     <w:tmpl w:val="A84E60A2"/>
@@ -4133,7 +5034,7 @@
       </w:pPr>
     </w:lvl>
   </w:abstractNum>
-  <w:abstractNum w:abstractNumId="6" w15:restartNumberingAfterBreak="0">
+  <w:abstractNum w:abstractNumId="8" w15:restartNumberingAfterBreak="0">
     <w:nsid w:val="30B12436"/>
     <w:multiLevelType w:val="multilevel"/>
     <w:tmpl w:val="A9ACB780"/>
@@ -4282,7 +5183,7 @@
       </w:rPr>
     </w:lvl>
   </w:abstractNum>
-  <w:abstractNum w:abstractNumId="7" w15:restartNumberingAfterBreak="0">
+  <w:abstractNum w:abstractNumId="9" w15:restartNumberingAfterBreak="0">
     <w:nsid w:val="31652ED2"/>
     <w:multiLevelType w:val="multilevel"/>
     <w:tmpl w:val="F87C5884"/>
@@ -4431,7 +5332,7 @@
       </w:rPr>
     </w:lvl>
   </w:abstractNum>
-  <w:abstractNum w:abstractNumId="8" w15:restartNumberingAfterBreak="0">
+  <w:abstractNum w:abstractNumId="10" w15:restartNumberingAfterBreak="0">
     <w:nsid w:val="317B0888"/>
     <w:multiLevelType w:val="multilevel"/>
     <w:tmpl w:val="05C22D34"/>
@@ -4580,7 +5481,305 @@
       </w:rPr>
     </w:lvl>
   </w:abstractNum>
-  <w:abstractNum w:abstractNumId="9" w15:restartNumberingAfterBreak="0">
+  <w:abstractNum w:abstractNumId="11" w15:restartNumberingAfterBreak="0">
+    <w:nsid w:val="31E60972"/>
+    <w:multiLevelType w:val="multilevel"/>
+    <w:tmpl w:val="06AA28E4"/>
+    <w:lvl w:ilvl="0">
+      <w:start w:val="1"/>
+      <w:numFmt w:val="bullet"/>
+      <w:lvlText w:val=""/>
+      <w:lvlJc w:val="left"/>
+      <w:pPr>
+        <w:tabs>
+          <w:tab w:val="num" w:pos="720"/>
+        </w:tabs>
+        <w:ind w:left="720" w:hanging="360"/>
+      </w:pPr>
+      <w:rPr>
+        <w:rFonts w:ascii="Symbol" w:hAnsi="Symbol" w:hint="default"/>
+        <w:sz w:val="20"/>
+      </w:rPr>
+    </w:lvl>
+    <w:lvl w:ilvl="1" w:tentative="1">
+      <w:start w:val="1"/>
+      <w:numFmt w:val="bullet"/>
+      <w:lvlText w:val="o"/>
+      <w:lvlJc w:val="left"/>
+      <w:pPr>
+        <w:tabs>
+          <w:tab w:val="num" w:pos="1440"/>
+        </w:tabs>
+        <w:ind w:left="1440" w:hanging="360"/>
+      </w:pPr>
+      <w:rPr>
+        <w:rFonts w:ascii="Courier New" w:hAnsi="Courier New" w:hint="default"/>
+        <w:sz w:val="20"/>
+      </w:rPr>
+    </w:lvl>
+    <w:lvl w:ilvl="2" w:tentative="1">
+      <w:start w:val="1"/>
+      <w:numFmt w:val="bullet"/>
+      <w:lvlText w:val=""/>
+      <w:lvlJc w:val="left"/>
+      <w:pPr>
+        <w:tabs>
+          <w:tab w:val="num" w:pos="2160"/>
+        </w:tabs>
+        <w:ind w:left="2160" w:hanging="360"/>
+      </w:pPr>
+      <w:rPr>
+        <w:rFonts w:ascii="Wingdings" w:hAnsi="Wingdings" w:hint="default"/>
+        <w:sz w:val="20"/>
+      </w:rPr>
+    </w:lvl>
+    <w:lvl w:ilvl="3" w:tentative="1">
+      <w:start w:val="1"/>
+      <w:numFmt w:val="bullet"/>
+      <w:lvlText w:val=""/>
+      <w:lvlJc w:val="left"/>
+      <w:pPr>
+        <w:tabs>
+          <w:tab w:val="num" w:pos="2880"/>
+        </w:tabs>
+        <w:ind w:left="2880" w:hanging="360"/>
+      </w:pPr>
+      <w:rPr>
+        <w:rFonts w:ascii="Wingdings" w:hAnsi="Wingdings" w:hint="default"/>
+        <w:sz w:val="20"/>
+      </w:rPr>
+    </w:lvl>
+    <w:lvl w:ilvl="4" w:tentative="1">
+      <w:start w:val="1"/>
+      <w:numFmt w:val="bullet"/>
+      <w:lvlText w:val=""/>
+      <w:lvlJc w:val="left"/>
+      <w:pPr>
+        <w:tabs>
+          <w:tab w:val="num" w:pos="3600"/>
+        </w:tabs>
+        <w:ind w:left="3600" w:hanging="360"/>
+      </w:pPr>
+      <w:rPr>
+        <w:rFonts w:ascii="Wingdings" w:hAnsi="Wingdings" w:hint="default"/>
+        <w:sz w:val="20"/>
+      </w:rPr>
+    </w:lvl>
+    <w:lvl w:ilvl="5" w:tentative="1">
+      <w:start w:val="1"/>
+      <w:numFmt w:val="bullet"/>
+      <w:lvlText w:val=""/>
+      <w:lvlJc w:val="left"/>
+      <w:pPr>
+        <w:tabs>
+          <w:tab w:val="num" w:pos="4320"/>
+        </w:tabs>
+        <w:ind w:left="4320" w:hanging="360"/>
+      </w:pPr>
+      <w:rPr>
+        <w:rFonts w:ascii="Wingdings" w:hAnsi="Wingdings" w:hint="default"/>
+        <w:sz w:val="20"/>
+      </w:rPr>
+    </w:lvl>
+    <w:lvl w:ilvl="6" w:tentative="1">
+      <w:start w:val="1"/>
+      <w:numFmt w:val="bullet"/>
+      <w:lvlText w:val=""/>
+      <w:lvlJc w:val="left"/>
+      <w:pPr>
+        <w:tabs>
+          <w:tab w:val="num" w:pos="5040"/>
+        </w:tabs>
+        <w:ind w:left="5040" w:hanging="360"/>
+      </w:pPr>
+      <w:rPr>
+        <w:rFonts w:ascii="Wingdings" w:hAnsi="Wingdings" w:hint="default"/>
+        <w:sz w:val="20"/>
+      </w:rPr>
+    </w:lvl>
+    <w:lvl w:ilvl="7" w:tentative="1">
+      <w:start w:val="1"/>
+      <w:numFmt w:val="bullet"/>
+      <w:lvlText w:val=""/>
+      <w:lvlJc w:val="left"/>
+      <w:pPr>
+        <w:tabs>
+          <w:tab w:val="num" w:pos="5760"/>
+        </w:tabs>
+        <w:ind w:left="5760" w:hanging="360"/>
+      </w:pPr>
+      <w:rPr>
+        <w:rFonts w:ascii="Wingdings" w:hAnsi="Wingdings" w:hint="default"/>
+        <w:sz w:val="20"/>
+      </w:rPr>
+    </w:lvl>
+    <w:lvl w:ilvl="8" w:tentative="1">
+      <w:start w:val="1"/>
+      <w:numFmt w:val="bullet"/>
+      <w:lvlText w:val=""/>
+      <w:lvlJc w:val="left"/>
+      <w:pPr>
+        <w:tabs>
+          <w:tab w:val="num" w:pos="6480"/>
+        </w:tabs>
+        <w:ind w:left="6480" w:hanging="360"/>
+      </w:pPr>
+      <w:rPr>
+        <w:rFonts w:ascii="Wingdings" w:hAnsi="Wingdings" w:hint="default"/>
+        <w:sz w:val="20"/>
+      </w:rPr>
+    </w:lvl>
+  </w:abstractNum>
+  <w:abstractNum w:abstractNumId="12" w15:restartNumberingAfterBreak="0">
+    <w:nsid w:val="37CF37DE"/>
+    <w:multiLevelType w:val="multilevel"/>
+    <w:tmpl w:val="E7EE1EC0"/>
+    <w:lvl w:ilvl="0">
+      <w:start w:val="1"/>
+      <w:numFmt w:val="bullet"/>
+      <w:lvlText w:val=""/>
+      <w:lvlJc w:val="left"/>
+      <w:pPr>
+        <w:tabs>
+          <w:tab w:val="num" w:pos="720"/>
+        </w:tabs>
+        <w:ind w:left="720" w:hanging="360"/>
+      </w:pPr>
+      <w:rPr>
+        <w:rFonts w:ascii="Symbol" w:hAnsi="Symbol" w:hint="default"/>
+        <w:sz w:val="20"/>
+      </w:rPr>
+    </w:lvl>
+    <w:lvl w:ilvl="1" w:tentative="1">
+      <w:start w:val="1"/>
+      <w:numFmt w:val="bullet"/>
+      <w:lvlText w:val="o"/>
+      <w:lvlJc w:val="left"/>
+      <w:pPr>
+        <w:tabs>
+          <w:tab w:val="num" w:pos="1440"/>
+        </w:tabs>
+        <w:ind w:left="1440" w:hanging="360"/>
+      </w:pPr>
+      <w:rPr>
+        <w:rFonts w:ascii="Courier New" w:hAnsi="Courier New" w:hint="default"/>
+        <w:sz w:val="20"/>
+      </w:rPr>
+    </w:lvl>
+    <w:lvl w:ilvl="2" w:tentative="1">
+      <w:start w:val="1"/>
+      <w:numFmt w:val="bullet"/>
+      <w:lvlText w:val=""/>
+      <w:lvlJc w:val="left"/>
+      <w:pPr>
+        <w:tabs>
+          <w:tab w:val="num" w:pos="2160"/>
+        </w:tabs>
+        <w:ind w:left="2160" w:hanging="360"/>
+      </w:pPr>
+      <w:rPr>
+        <w:rFonts w:ascii="Wingdings" w:hAnsi="Wingdings" w:hint="default"/>
+        <w:sz w:val="20"/>
+      </w:rPr>
+    </w:lvl>
+    <w:lvl w:ilvl="3" w:tentative="1">
+      <w:start w:val="1"/>
+      <w:numFmt w:val="bullet"/>
+      <w:lvlText w:val=""/>
+      <w:lvlJc w:val="left"/>
+      <w:pPr>
+        <w:tabs>
+          <w:tab w:val="num" w:pos="2880"/>
+        </w:tabs>
+        <w:ind w:left="2880" w:hanging="360"/>
+      </w:pPr>
+      <w:rPr>
+        <w:rFonts w:ascii="Wingdings" w:hAnsi="Wingdings" w:hint="default"/>
+        <w:sz w:val="20"/>
+      </w:rPr>
+    </w:lvl>
+    <w:lvl w:ilvl="4" w:tentative="1">
+      <w:start w:val="1"/>
+      <w:numFmt w:val="bullet"/>
+      <w:lvlText w:val=""/>
+      <w:lvlJc w:val="left"/>
+      <w:pPr>
+        <w:tabs>
+          <w:tab w:val="num" w:pos="3600"/>
+        </w:tabs>
+        <w:ind w:left="3600" w:hanging="360"/>
+      </w:pPr>
+      <w:rPr>
+        <w:rFonts w:ascii="Wingdings" w:hAnsi="Wingdings" w:hint="default"/>
+        <w:sz w:val="20"/>
+      </w:rPr>
+    </w:lvl>
+    <w:lvl w:ilvl="5" w:tentative="1">
+      <w:start w:val="1"/>
+      <w:numFmt w:val="bullet"/>
+      <w:lvlText w:val=""/>
+      <w:lvlJc w:val="left"/>
+      <w:pPr>
+        <w:tabs>
+          <w:tab w:val="num" w:pos="4320"/>
+        </w:tabs>
+        <w:ind w:left="4320" w:hanging="360"/>
+      </w:pPr>
+      <w:rPr>
+        <w:rFonts w:ascii="Wingdings" w:hAnsi="Wingdings" w:hint="default"/>
+        <w:sz w:val="20"/>
+      </w:rPr>
+    </w:lvl>
+    <w:lvl w:ilvl="6" w:tentative="1">
+      <w:start w:val="1"/>
+      <w:numFmt w:val="bullet"/>
+      <w:lvlText w:val=""/>
+      <w:lvlJc w:val="left"/>
+      <w:pPr>
+        <w:tabs>
+          <w:tab w:val="num" w:pos="5040"/>
+        </w:tabs>
+        <w:ind w:left="5040" w:hanging="360"/>
+      </w:pPr>
+      <w:rPr>
+        <w:rFonts w:ascii="Wingdings" w:hAnsi="Wingdings" w:hint="default"/>
+        <w:sz w:val="20"/>
+      </w:rPr>
+    </w:lvl>
+    <w:lvl w:ilvl="7" w:tentative="1">
+      <w:start w:val="1"/>
+      <w:numFmt w:val="bullet"/>
+      <w:lvlText w:val=""/>
+      <w:lvlJc w:val="left"/>
+      <w:pPr>
+        <w:tabs>
+          <w:tab w:val="num" w:pos="5760"/>
+        </w:tabs>
+        <w:ind w:left="5760" w:hanging="360"/>
+      </w:pPr>
+      <w:rPr>
+        <w:rFonts w:ascii="Wingdings" w:hAnsi="Wingdings" w:hint="default"/>
+        <w:sz w:val="20"/>
+      </w:rPr>
+    </w:lvl>
+    <w:lvl w:ilvl="8" w:tentative="1">
+      <w:start w:val="1"/>
+      <w:numFmt w:val="bullet"/>
+      <w:lvlText w:val=""/>
+      <w:lvlJc w:val="left"/>
+      <w:pPr>
+        <w:tabs>
+          <w:tab w:val="num" w:pos="6480"/>
+        </w:tabs>
+        <w:ind w:left="6480" w:hanging="360"/>
+      </w:pPr>
+      <w:rPr>
+        <w:rFonts w:ascii="Wingdings" w:hAnsi="Wingdings" w:hint="default"/>
+        <w:sz w:val="20"/>
+      </w:rPr>
+    </w:lvl>
+  </w:abstractNum>
+  <w:abstractNum w:abstractNumId="13" w15:restartNumberingAfterBreak="0">
     <w:nsid w:val="4D2D0B02"/>
     <w:multiLevelType w:val="multilevel"/>
     <w:tmpl w:val="163C39DC"/>
@@ -4729,7 +5928,156 @@
       </w:rPr>
     </w:lvl>
   </w:abstractNum>
-  <w:abstractNum w:abstractNumId="10" w15:restartNumberingAfterBreak="0">
+  <w:abstractNum w:abstractNumId="14" w15:restartNumberingAfterBreak="0">
+    <w:nsid w:val="4FB92F94"/>
+    <w:multiLevelType w:val="multilevel"/>
+    <w:tmpl w:val="E3583F54"/>
+    <w:lvl w:ilvl="0">
+      <w:start w:val="1"/>
+      <w:numFmt w:val="bullet"/>
+      <w:lvlText w:val=""/>
+      <w:lvlJc w:val="left"/>
+      <w:pPr>
+        <w:tabs>
+          <w:tab w:val="num" w:pos="720"/>
+        </w:tabs>
+        <w:ind w:left="720" w:hanging="360"/>
+      </w:pPr>
+      <w:rPr>
+        <w:rFonts w:ascii="Symbol" w:hAnsi="Symbol" w:hint="default"/>
+        <w:sz w:val="20"/>
+      </w:rPr>
+    </w:lvl>
+    <w:lvl w:ilvl="1" w:tentative="1">
+      <w:start w:val="1"/>
+      <w:numFmt w:val="bullet"/>
+      <w:lvlText w:val="o"/>
+      <w:lvlJc w:val="left"/>
+      <w:pPr>
+        <w:tabs>
+          <w:tab w:val="num" w:pos="1440"/>
+        </w:tabs>
+        <w:ind w:left="1440" w:hanging="360"/>
+      </w:pPr>
+      <w:rPr>
+        <w:rFonts w:ascii="Courier New" w:hAnsi="Courier New" w:hint="default"/>
+        <w:sz w:val="20"/>
+      </w:rPr>
+    </w:lvl>
+    <w:lvl w:ilvl="2" w:tentative="1">
+      <w:start w:val="1"/>
+      <w:numFmt w:val="bullet"/>
+      <w:lvlText w:val=""/>
+      <w:lvlJc w:val="left"/>
+      <w:pPr>
+        <w:tabs>
+          <w:tab w:val="num" w:pos="2160"/>
+        </w:tabs>
+        <w:ind w:left="2160" w:hanging="360"/>
+      </w:pPr>
+      <w:rPr>
+        <w:rFonts w:ascii="Wingdings" w:hAnsi="Wingdings" w:hint="default"/>
+        <w:sz w:val="20"/>
+      </w:rPr>
+    </w:lvl>
+    <w:lvl w:ilvl="3" w:tentative="1">
+      <w:start w:val="1"/>
+      <w:numFmt w:val="bullet"/>
+      <w:lvlText w:val=""/>
+      <w:lvlJc w:val="left"/>
+      <w:pPr>
+        <w:tabs>
+          <w:tab w:val="num" w:pos="2880"/>
+        </w:tabs>
+        <w:ind w:left="2880" w:hanging="360"/>
+      </w:pPr>
+      <w:rPr>
+        <w:rFonts w:ascii="Wingdings" w:hAnsi="Wingdings" w:hint="default"/>
+        <w:sz w:val="20"/>
+      </w:rPr>
+    </w:lvl>
+    <w:lvl w:ilvl="4" w:tentative="1">
+      <w:start w:val="1"/>
+      <w:numFmt w:val="bullet"/>
+      <w:lvlText w:val=""/>
+      <w:lvlJc w:val="left"/>
+      <w:pPr>
+        <w:tabs>
+          <w:tab w:val="num" w:pos="3600"/>
+        </w:tabs>
+        <w:ind w:left="3600" w:hanging="360"/>
+      </w:pPr>
+      <w:rPr>
+        <w:rFonts w:ascii="Wingdings" w:hAnsi="Wingdings" w:hint="default"/>
+        <w:sz w:val="20"/>
+      </w:rPr>
+    </w:lvl>
+    <w:lvl w:ilvl="5" w:tentative="1">
+      <w:start w:val="1"/>
+      <w:numFmt w:val="bullet"/>
+      <w:lvlText w:val=""/>
+      <w:lvlJc w:val="left"/>
+      <w:pPr>
+        <w:tabs>
+          <w:tab w:val="num" w:pos="4320"/>
+        </w:tabs>
+        <w:ind w:left="4320" w:hanging="360"/>
+      </w:pPr>
+      <w:rPr>
+        <w:rFonts w:ascii="Wingdings" w:hAnsi="Wingdings" w:hint="default"/>
+        <w:sz w:val="20"/>
+      </w:rPr>
+    </w:lvl>
+    <w:lvl w:ilvl="6" w:tentative="1">
+      <w:start w:val="1"/>
+      <w:numFmt w:val="bullet"/>
+      <w:lvlText w:val=""/>
+      <w:lvlJc w:val="left"/>
+      <w:pPr>
+        <w:tabs>
+          <w:tab w:val="num" w:pos="5040"/>
+        </w:tabs>
+        <w:ind w:left="5040" w:hanging="360"/>
+      </w:pPr>
+      <w:rPr>
+        <w:rFonts w:ascii="Wingdings" w:hAnsi="Wingdings" w:hint="default"/>
+        <w:sz w:val="20"/>
+      </w:rPr>
+    </w:lvl>
+    <w:lvl w:ilvl="7" w:tentative="1">
+      <w:start w:val="1"/>
+      <w:numFmt w:val="bullet"/>
+      <w:lvlText w:val=""/>
+      <w:lvlJc w:val="left"/>
+      <w:pPr>
+        <w:tabs>
+          <w:tab w:val="num" w:pos="5760"/>
+        </w:tabs>
+        <w:ind w:left="5760" w:hanging="360"/>
+      </w:pPr>
+      <w:rPr>
+        <w:rFonts w:ascii="Wingdings" w:hAnsi="Wingdings" w:hint="default"/>
+        <w:sz w:val="20"/>
+      </w:rPr>
+    </w:lvl>
+    <w:lvl w:ilvl="8" w:tentative="1">
+      <w:start w:val="1"/>
+      <w:numFmt w:val="bullet"/>
+      <w:lvlText w:val=""/>
+      <w:lvlJc w:val="left"/>
+      <w:pPr>
+        <w:tabs>
+          <w:tab w:val="num" w:pos="6480"/>
+        </w:tabs>
+        <w:ind w:left="6480" w:hanging="360"/>
+      </w:pPr>
+      <w:rPr>
+        <w:rFonts w:ascii="Wingdings" w:hAnsi="Wingdings" w:hint="default"/>
+        <w:sz w:val="20"/>
+      </w:rPr>
+    </w:lvl>
+  </w:abstractNum>
+  <w:abstractNum w:abstractNumId="15" w15:restartNumberingAfterBreak="0">
     <w:nsid w:val="71AD37CF"/>
     <w:multiLevelType w:val="multilevel"/>
     <w:tmpl w:val="A2A66A08"/>
@@ -4878,7 +6226,7 @@
       </w:rPr>
     </w:lvl>
   </w:abstractNum>
-  <w:abstractNum w:abstractNumId="11" w15:restartNumberingAfterBreak="0">
+  <w:abstractNum w:abstractNumId="16" w15:restartNumberingAfterBreak="0">
     <w:nsid w:val="7D3240B6"/>
     <w:multiLevelType w:val="multilevel"/>
     <w:tmpl w:val="AD985318"/>
@@ -4992,40 +6340,55 @@
     </w:lvl>
   </w:abstractNum>
   <w:num w:numId="1" w16cid:durableId="1234200881">
-    <w:abstractNumId w:val="8"/>
+    <w:abstractNumId w:val="10"/>
   </w:num>
   <w:num w:numId="2" w16cid:durableId="1254316792">
-    <w:abstractNumId w:val="5"/>
+    <w:abstractNumId w:val="7"/>
   </w:num>
   <w:num w:numId="3" w16cid:durableId="1136682208">
     <w:abstractNumId w:val="1"/>
   </w:num>
   <w:num w:numId="4" w16cid:durableId="632950704">
-    <w:abstractNumId w:val="11"/>
+    <w:abstractNumId w:val="16"/>
   </w:num>
   <w:num w:numId="5" w16cid:durableId="609969264">
-    <w:abstractNumId w:val="6"/>
+    <w:abstractNumId w:val="8"/>
   </w:num>
   <w:num w:numId="6" w16cid:durableId="544610802">
     <w:abstractNumId w:val="0"/>
   </w:num>
   <w:num w:numId="7" w16cid:durableId="541018653">
+    <w:abstractNumId w:val="4"/>
+  </w:num>
+  <w:num w:numId="8" w16cid:durableId="96564085">
+    <w:abstractNumId w:val="15"/>
+  </w:num>
+  <w:num w:numId="9" w16cid:durableId="1462990676">
+    <w:abstractNumId w:val="5"/>
+  </w:num>
+  <w:num w:numId="10" w16cid:durableId="336546060">
+    <w:abstractNumId w:val="9"/>
+  </w:num>
+  <w:num w:numId="11" w16cid:durableId="1746954609">
     <w:abstractNumId w:val="3"/>
   </w:num>
-  <w:num w:numId="8" w16cid:durableId="96564085">
-    <w:abstractNumId w:val="10"/>
+  <w:num w:numId="12" w16cid:durableId="2145267679">
+    <w:abstractNumId w:val="13"/>
   </w:num>
-  <w:num w:numId="9" w16cid:durableId="1462990676">
-    <w:abstractNumId w:val="4"/>
-  </w:num>
-  <w:num w:numId="10" w16cid:durableId="336546060">
-    <w:abstractNumId w:val="7"/>
-  </w:num>
-  <w:num w:numId="11" w16cid:durableId="1746954609">
+  <w:num w:numId="13" w16cid:durableId="2028097015">
     <w:abstractNumId w:val="2"/>
   </w:num>
-  <w:num w:numId="12" w16cid:durableId="2145267679">
-    <w:abstractNumId w:val="9"/>
+  <w:num w:numId="14" w16cid:durableId="2090075243">
+    <w:abstractNumId w:val="14"/>
+  </w:num>
+  <w:num w:numId="15" w16cid:durableId="380249500">
+    <w:abstractNumId w:val="11"/>
+  </w:num>
+  <w:num w:numId="16" w16cid:durableId="742605102">
+    <w:abstractNumId w:val="6"/>
+  </w:num>
+  <w:num w:numId="17" w16cid:durableId="312608434">
+    <w:abstractNumId w:val="12"/>
   </w:num>
 </w:numbering>
 </file>

</xml_diff>